<commit_message>
Initial Light Box for demos
</commit_message>
<xml_diff>
--- a/copy/devstateCopy.docx
+++ b/copy/devstateCopy.docx
@@ -797,6 +797,7 @@
           <w:lang w:val="en-US"/>
         </w:rPr>
       </w:pPr>
+      <w:bookmarkStart w:id="0" w:name="_GoBack"/>
       <w:proofErr w:type="gramStart"/>
       <w:r>
         <w:rPr>
@@ -952,13 +953,31 @@
         <w:rPr>
           <w:lang w:val="en-US"/>
         </w:rPr>
-        <w:t xml:space="preserve"> have been essential to us during our</w:t>
-      </w:r>
-      <w:r>
-        <w:rPr>
-          <w:lang w:val="en-US"/>
-        </w:rPr>
-        <w:t xml:space="preserve"> combined 30 years </w:t>
+        <w:t xml:space="preserve"> have been essential to us </w:t>
+      </w:r>
+      <w:r>
+        <w:rPr>
+          <w:lang w:val="en-US"/>
+        </w:rPr>
+        <w:t xml:space="preserve">two </w:t>
+      </w:r>
+      <w:r>
+        <w:rPr>
+          <w:lang w:val="en-US"/>
+        </w:rPr>
+        <w:t xml:space="preserve">during </w:t>
+      </w:r>
+      <w:r>
+        <w:rPr>
+          <w:lang w:val="en-US"/>
+        </w:rPr>
+        <w:t>our</w:t>
+      </w:r>
+      <w:r>
+        <w:rPr>
+          <w:lang w:val="en-US"/>
+        </w:rPr>
+        <w:t xml:space="preserve"> 30 years </w:t>
       </w:r>
       <w:r>
         <w:rPr>
@@ -1064,7 +1083,19 @@
         <w:rPr>
           <w:lang w:val="en-US"/>
         </w:rPr>
-        <w:t>The purpose this repo</w:t>
+        <w:t>The purpose</w:t>
+      </w:r>
+      <w:r>
+        <w:rPr>
+          <w:lang w:val="en-US"/>
+        </w:rPr>
+        <w:t xml:space="preserve"> of</w:t>
+      </w:r>
+      <w:r>
+        <w:rPr>
+          <w:lang w:val="en-US"/>
+        </w:rPr>
+        <w:t xml:space="preserve"> this repo</w:t>
       </w:r>
       <w:r>
         <w:rPr>
@@ -1166,6 +1197,7 @@
         </w:r>
       </w:hyperlink>
     </w:p>
+    <w:bookmarkEnd w:id="0"/>
     <w:p>
       <w:pPr>
         <w:rPr>
@@ -1610,8 +1642,6 @@
           <w:lang w:val="en-US"/>
         </w:rPr>
       </w:pPr>
-      <w:bookmarkStart w:id="0" w:name="_GoBack"/>
-      <w:bookmarkEnd w:id="0"/>
       <w:r>
         <w:rPr>
           <w:lang w:val="en-US"/>

</xml_diff>

<commit_message>
Responsive index2 with demos and lightbox
</commit_message>
<xml_diff>
--- a/copy/devstateCopy.docx
+++ b/copy/devstateCopy.docx
@@ -14,17 +14,8 @@
           <w:b/>
           <w:lang w:val="en-US"/>
         </w:rPr>
-        <w:t xml:space="preserve">LINKED </w:t>
-      </w:r>
-      <w:proofErr w:type="spellStart"/>
-      <w:r>
-        <w:rPr>
-          <w:b/>
-          <w:lang w:val="en-US"/>
-        </w:rPr>
-        <w:t>IN</w:t>
-      </w:r>
-      <w:proofErr w:type="spellEnd"/>
+        <w:t>LINKED IN</w:t>
+      </w:r>
     </w:p>
     <w:p>
       <w:pPr>
@@ -797,7 +788,6 @@
           <w:lang w:val="en-US"/>
         </w:rPr>
       </w:pPr>
-      <w:bookmarkStart w:id="0" w:name="_GoBack"/>
       <w:proofErr w:type="gramStart"/>
       <w:r>
         <w:rPr>
@@ -1197,7 +1187,6 @@
         </w:r>
       </w:hyperlink>
     </w:p>
-    <w:bookmarkEnd w:id="0"/>
     <w:p>
       <w:pPr>
         <w:rPr>
@@ -1403,7 +1392,7 @@
         <w:rPr>
           <w:lang w:val="en-US"/>
         </w:rPr>
-        <w:t xml:space="preserve">cherry picked a number of key </w:t>
+        <w:t xml:space="preserve">cherry picked key </w:t>
       </w:r>
       <w:r>
         <w:rPr>
@@ -1870,6 +1859,7 @@
           <w:lang w:val="en-US"/>
         </w:rPr>
       </w:pPr>
+      <w:bookmarkStart w:id="0" w:name="_GoBack"/>
       <w:proofErr w:type="spellStart"/>
       <w:r>
         <w:rPr>
@@ -2053,6 +2043,7 @@
         <w:t xml:space="preserve"> on the topic.  </w:t>
       </w:r>
     </w:p>
+    <w:bookmarkEnd w:id="0"/>
     <w:p>
       <w:r>
         <w:rPr>

</xml_diff>

<commit_message>
further styling and copy
</commit_message>
<xml_diff>
--- a/copy/devstateCopy.docx
+++ b/copy/devstateCopy.docx
@@ -2419,6 +2419,44 @@
     <w:p>
       <w:pPr>
         <w:rPr>
+          <w:b/>
+          <w:lang w:val="en-US"/>
+        </w:rPr>
+      </w:pPr>
+    </w:p>
+    <w:p>
+      <w:pPr>
+        <w:rPr>
+          <w:b/>
+          <w:lang w:val="en-US"/>
+        </w:rPr>
+      </w:pPr>
+    </w:p>
+    <w:p>
+      <w:pPr>
+        <w:rPr>
+          <w:lang w:val="en-US"/>
+        </w:rPr>
+      </w:pPr>
+      <w:r>
+        <w:rPr>
+          <w:lang w:val="en-US"/>
+        </w:rPr>
+        <w:lastRenderedPageBreak/>
+        <w:t xml:space="preserve">Frank </w:t>
+      </w:r>
+      <w:proofErr w:type="spellStart"/>
+      <w:r>
+        <w:rPr>
+          <w:lang w:val="en-US"/>
+        </w:rPr>
+        <w:t>Reitberger</w:t>
+      </w:r>
+      <w:proofErr w:type="spellEnd"/>
+    </w:p>
+    <w:p>
+      <w:pPr>
+        <w:rPr>
           <w:lang w:val="en-US"/>
         </w:rPr>
       </w:pPr>
@@ -2448,101 +2486,588 @@
         <w:rPr>
           <w:lang w:val="en-US"/>
         </w:rPr>
+        <w:t>Designer, Programmer, Creative Developer, aged skateboard and snowboard enthusiast.</w:t>
+      </w:r>
+    </w:p>
+    <w:p>
+      <w:pPr>
+        <w:rPr>
+          <w:lang w:val="en-US"/>
+        </w:rPr>
+      </w:pPr>
+    </w:p>
+    <w:p>
+      <w:pPr>
+        <w:rPr>
+          <w:lang w:val="en-US"/>
+        </w:rPr>
+      </w:pPr>
+      <w:bookmarkStart w:id="0" w:name="_GoBack"/>
+      <w:r>
+        <w:rPr>
+          <w:lang w:val="en-US"/>
+        </w:rPr>
+        <w:t>Curator, FMX festival 2013 (www.fmx.de)</w:t>
+      </w:r>
+    </w:p>
+    <w:bookmarkEnd w:id="0"/>
+    <w:p>
+      <w:pPr>
+        <w:rPr>
+          <w:lang w:val="en-US"/>
+        </w:rPr>
+      </w:pPr>
+    </w:p>
+    <w:p>
+      <w:pPr>
+        <w:rPr>
+          <w:lang w:val="en-US"/>
+        </w:rPr>
+      </w:pPr>
+    </w:p>
+    <w:p>
+      <w:pPr>
+        <w:rPr>
+          <w:lang w:val="en-US"/>
+        </w:rPr>
+      </w:pPr>
+      <w:r>
+        <w:rPr>
+          <w:lang w:val="en-US"/>
+        </w:rPr>
+        <w:t>Professional Work</w:t>
+      </w:r>
+    </w:p>
+    <w:p>
+      <w:pPr>
+        <w:rPr>
+          <w:lang w:val="en-US"/>
+        </w:rPr>
+      </w:pPr>
+      <w:r>
+        <w:rPr>
+          <w:lang w:val="en-US"/>
+        </w:rPr>
+        <w:t>Employment</w:t>
+      </w:r>
+    </w:p>
+    <w:p>
+      <w:pPr>
+        <w:rPr>
+          <w:lang w:val="en-US"/>
+        </w:rPr>
+      </w:pPr>
+      <w:r>
+        <w:rPr>
+          <w:lang w:val="en-US"/>
+        </w:rPr>
+        <w:t>Jan 2012 - present:   Freelancer</w:t>
+      </w:r>
+    </w:p>
+    <w:p>
+      <w:pPr>
+        <w:rPr>
+          <w:lang w:val="en-US"/>
+        </w:rPr>
+      </w:pPr>
+      <w:r>
+        <w:rPr>
+          <w:lang w:val="en-US"/>
+        </w:rPr>
+        <w:t xml:space="preserve">Jul 2004 - Jan 2012: Head of </w:t>
+      </w:r>
+      <w:proofErr w:type="spellStart"/>
+      <w:r>
+        <w:rPr>
+          <w:lang w:val="en-US"/>
+        </w:rPr>
+        <w:t>Flashdevelopment</w:t>
+      </w:r>
+      <w:proofErr w:type="spellEnd"/>
+      <w:r>
+        <w:rPr>
+          <w:lang w:val="en-US"/>
+        </w:rPr>
+        <w:t xml:space="preserve">, </w:t>
+      </w:r>
+      <w:proofErr w:type="spellStart"/>
+      <w:r>
+        <w:rPr>
+          <w:lang w:val="en-US"/>
+        </w:rPr>
+        <w:t>anyMotion</w:t>
+      </w:r>
+      <w:proofErr w:type="spellEnd"/>
+      <w:r>
+        <w:rPr>
+          <w:lang w:val="en-US"/>
+        </w:rPr>
+        <w:t xml:space="preserve"> Graphics.</w:t>
+      </w:r>
+    </w:p>
+    <w:p>
+      <w:pPr>
+        <w:rPr>
+          <w:lang w:val="en-US"/>
+        </w:rPr>
+      </w:pPr>
+      <w:r>
+        <w:rPr>
+          <w:lang w:val="en-US"/>
+        </w:rPr>
+        <w:t>Dec 2003 - Jul 2004: Senior Art Director, Euro RSCG.</w:t>
+      </w:r>
+    </w:p>
+    <w:p>
+      <w:pPr>
+        <w:rPr>
+          <w:lang w:val="en-US"/>
+        </w:rPr>
+      </w:pPr>
+    </w:p>
+    <w:p>
+      <w:pPr>
+        <w:rPr>
+          <w:lang w:val="en-US"/>
+        </w:rPr>
+      </w:pPr>
+    </w:p>
+    <w:p>
+      <w:pPr>
+        <w:rPr>
+          <w:lang w:val="en-US"/>
+        </w:rPr>
+      </w:pPr>
+      <w:r>
+        <w:rPr>
+          <w:lang w:val="en-US"/>
+        </w:rPr>
+        <w:t>Personal Work</w:t>
+      </w:r>
+    </w:p>
+    <w:p>
+      <w:pPr>
+        <w:rPr>
+          <w:lang w:val="en-US"/>
+        </w:rPr>
+      </w:pPr>
+      <w:r>
+        <w:rPr>
+          <w:lang w:val="en-US"/>
+        </w:rPr>
+        <w:t>Statement</w:t>
+      </w:r>
+    </w:p>
+    <w:p>
+      <w:pPr>
+        <w:rPr>
+          <w:lang w:val="en-US"/>
+        </w:rPr>
+      </w:pPr>
+      <w:r>
+        <w:rPr>
+          <w:lang w:val="en-US"/>
+        </w:rPr>
+        <w:t>I´m fascinated by all kinds of computer and game graphics, procedural driven</w:t>
+      </w:r>
+    </w:p>
+    <w:p>
+      <w:pPr>
+        <w:rPr>
+          <w:lang w:val="en-US"/>
+        </w:rPr>
+      </w:pPr>
+      <w:proofErr w:type="gramStart"/>
+      <w:r>
+        <w:rPr>
+          <w:lang w:val="en-US"/>
+        </w:rPr>
+        <w:t>and</w:t>
+      </w:r>
+      <w:proofErr w:type="gramEnd"/>
+      <w:r>
+        <w:rPr>
+          <w:lang w:val="en-US"/>
+        </w:rPr>
+        <w:t xml:space="preserve"> generative art, interactive design and digital beauty - which all together are</w:t>
+      </w:r>
+    </w:p>
+    <w:p>
+      <w:pPr>
+        <w:rPr>
+          <w:lang w:val="en-US"/>
+        </w:rPr>
+      </w:pPr>
+      <w:proofErr w:type="gramStart"/>
+      <w:r>
+        <w:rPr>
+          <w:lang w:val="en-US"/>
+        </w:rPr>
+        <w:t>the</w:t>
+      </w:r>
+      <w:proofErr w:type="gramEnd"/>
+      <w:r>
+        <w:rPr>
+          <w:lang w:val="en-US"/>
+        </w:rPr>
+        <w:t xml:space="preserve"> results of simple mathematical or algorithmic processes. For me, my creative</w:t>
+      </w:r>
+    </w:p>
+    <w:p>
+      <w:pPr>
+        <w:rPr>
+          <w:lang w:val="en-US"/>
+        </w:rPr>
+      </w:pPr>
+      <w:proofErr w:type="gramStart"/>
+      <w:r>
+        <w:rPr>
+          <w:lang w:val="en-US"/>
+        </w:rPr>
+        <w:t>process</w:t>
+      </w:r>
+      <w:proofErr w:type="gramEnd"/>
+      <w:r>
+        <w:rPr>
+          <w:lang w:val="en-US"/>
+        </w:rPr>
+        <w:t xml:space="preserve"> is writing my own software, programs and scripts to play, explore, experiment</w:t>
+      </w:r>
+    </w:p>
+    <w:p>
+      <w:pPr>
+        <w:rPr>
+          <w:lang w:val="en-US"/>
+        </w:rPr>
+      </w:pPr>
+      <w:proofErr w:type="gramStart"/>
+      <w:r>
+        <w:rPr>
+          <w:lang w:val="en-US"/>
+        </w:rPr>
+        <w:t>and</w:t>
+      </w:r>
+      <w:proofErr w:type="gramEnd"/>
+      <w:r>
+        <w:rPr>
+          <w:lang w:val="en-US"/>
+        </w:rPr>
+        <w:t xml:space="preserve"> generate beauty with code and numbers.</w:t>
+      </w:r>
+    </w:p>
+    <w:p>
+      <w:pPr>
+        <w:rPr>
+          <w:lang w:val="en-US"/>
+        </w:rPr>
+      </w:pPr>
+    </w:p>
+    <w:p>
+      <w:pPr>
+        <w:rPr>
+          <w:lang w:val="en-US"/>
+        </w:rPr>
+      </w:pPr>
+      <w:r>
+        <w:rPr>
+          <w:lang w:val="en-US"/>
+        </w:rPr>
+        <w:t>My passion I´m focusing on is the aesthetics and methodology of digital created fluids like water and such.</w:t>
+      </w:r>
+    </w:p>
+    <w:p>
+      <w:pPr>
+        <w:rPr>
+          <w:lang w:val="en-US"/>
+        </w:rPr>
+      </w:pPr>
+    </w:p>
+    <w:p>
+      <w:pPr>
+        <w:rPr>
+          <w:lang w:val="en-US"/>
+        </w:rPr>
+      </w:pPr>
+    </w:p>
+    <w:p>
+      <w:pPr>
+        <w:rPr>
+          <w:lang w:val="en-US"/>
+        </w:rPr>
+      </w:pPr>
+      <w:r>
+        <w:rPr>
+          <w:lang w:val="en-US"/>
+        </w:rPr>
+        <w:t>Interviews, book &amp; magazine contributions</w:t>
+      </w:r>
+    </w:p>
+    <w:p>
+      <w:pPr>
+        <w:rPr>
+          <w:lang w:val="en-US"/>
+        </w:rPr>
+      </w:pPr>
+      <w:r>
+        <w:rPr>
+          <w:lang w:val="en-US"/>
+        </w:rPr>
         <w:lastRenderedPageBreak/>
-        <w:t>Designer, Programmer, Creative Developer, aged skateboard and snowboard enthusiast.</w:t>
-      </w:r>
-    </w:p>
-    <w:p>
-      <w:pPr>
-        <w:rPr>
-          <w:lang w:val="en-US"/>
-        </w:rPr>
-      </w:pPr>
-    </w:p>
-    <w:p>
-      <w:pPr>
-        <w:rPr>
-          <w:lang w:val="en-US"/>
-        </w:rPr>
-      </w:pPr>
-      <w:r>
-        <w:rPr>
-          <w:lang w:val="en-US"/>
-        </w:rPr>
-        <w:t>Curator, FMX festival 2013 (www.fmx.de)</w:t>
-      </w:r>
-    </w:p>
-    <w:p>
-      <w:pPr>
-        <w:rPr>
-          <w:lang w:val="en-US"/>
-        </w:rPr>
-      </w:pPr>
-    </w:p>
-    <w:p>
-      <w:pPr>
-        <w:rPr>
-          <w:lang w:val="en-US"/>
-        </w:rPr>
-      </w:pPr>
-    </w:p>
-    <w:p>
-      <w:pPr>
-        <w:rPr>
-          <w:lang w:val="en-US"/>
-        </w:rPr>
-      </w:pPr>
-      <w:r>
-        <w:rPr>
-          <w:lang w:val="en-US"/>
-        </w:rPr>
-        <w:t>Professional Work</w:t>
-      </w:r>
-    </w:p>
-    <w:p>
-      <w:pPr>
-        <w:rPr>
-          <w:lang w:val="en-US"/>
-        </w:rPr>
-      </w:pPr>
-      <w:r>
-        <w:rPr>
-          <w:lang w:val="en-US"/>
-        </w:rPr>
-        <w:t>Employment</w:t>
-      </w:r>
-    </w:p>
-    <w:p>
-      <w:pPr>
-        <w:rPr>
-          <w:lang w:val="en-US"/>
-        </w:rPr>
-      </w:pPr>
-      <w:r>
-        <w:rPr>
-          <w:lang w:val="en-US"/>
-        </w:rPr>
-        <w:t>Jan 2012 - present:   Freelancer</w:t>
-      </w:r>
-    </w:p>
-    <w:p>
-      <w:pPr>
-        <w:rPr>
-          <w:lang w:val="en-US"/>
-        </w:rPr>
-      </w:pPr>
-      <w:r>
-        <w:rPr>
-          <w:lang w:val="en-US"/>
-        </w:rPr>
-        <w:t xml:space="preserve">Jul 2004 - Jan 2012: Head of </w:t>
-      </w:r>
-      <w:proofErr w:type="spellStart"/>
-      <w:r>
-        <w:rPr>
-          <w:lang w:val="en-US"/>
-        </w:rPr>
-        <w:t>Flashdevelopment</w:t>
+        <w:t>Sept 2011: Page magazine</w:t>
+      </w:r>
+    </w:p>
+    <w:p>
+      <w:pPr>
+        <w:rPr>
+          <w:lang w:val="en-US"/>
+        </w:rPr>
+      </w:pPr>
+      <w:r>
+        <w:rPr>
+          <w:lang w:val="en-US"/>
+        </w:rPr>
+        <w:t>Mai 2007 - Jun 2010: Create or die magazine</w:t>
+      </w:r>
+    </w:p>
+    <w:p>
+      <w:pPr>
+        <w:rPr>
+          <w:lang w:val="en-US"/>
+        </w:rPr>
+      </w:pPr>
+      <w:r>
+        <w:rPr>
+          <w:lang w:val="en-US"/>
+        </w:rPr>
+        <w:t>Feb 2007:  Visual-X magazine</w:t>
+      </w:r>
+    </w:p>
+    <w:p>
+      <w:pPr>
+        <w:rPr>
+          <w:lang w:val="en-US"/>
+        </w:rPr>
+      </w:pPr>
+    </w:p>
+    <w:p>
+      <w:pPr>
+        <w:rPr>
+          <w:lang w:val="en-US"/>
+        </w:rPr>
+      </w:pPr>
+      <w:r>
+        <w:rPr>
+          <w:lang w:val="en-US"/>
+        </w:rPr>
+        <w:t>Talks</w:t>
+      </w:r>
+    </w:p>
+    <w:p>
+      <w:pPr>
+        <w:rPr>
+          <w:lang w:val="en-US"/>
+        </w:rPr>
+      </w:pPr>
+      <w:r>
+        <w:rPr>
+          <w:lang w:val="en-US"/>
+        </w:rPr>
+        <w:t>Sep 2012:   Highly Illogical, Reasons to be Creative, Brighton</w:t>
+      </w:r>
+    </w:p>
+    <w:p>
+      <w:pPr>
+        <w:rPr>
+          <w:lang w:val="en-US"/>
+        </w:rPr>
+      </w:pPr>
+      <w:r>
+        <w:rPr>
+          <w:lang w:val="en-US"/>
+        </w:rPr>
+        <w:t xml:space="preserve">Apr 2012:    Highly Illogical, Beyond </w:t>
+      </w:r>
+      <w:proofErr w:type="spellStart"/>
+      <w:r>
+        <w:rPr>
+          <w:lang w:val="en-US"/>
+        </w:rPr>
+        <w:t>Tellerand</w:t>
+      </w:r>
+      <w:proofErr w:type="spellEnd"/>
+      <w:r>
+        <w:rPr>
+          <w:lang w:val="en-US"/>
+        </w:rPr>
+        <w:t>, Köln</w:t>
+      </w:r>
+    </w:p>
+    <w:p>
+      <w:pPr>
+        <w:rPr>
+          <w:lang w:val="en-US"/>
+        </w:rPr>
+      </w:pPr>
+      <w:r>
+        <w:rPr>
+          <w:lang w:val="en-US"/>
+        </w:rPr>
+        <w:t>Feb 2012:   Highly Illogical, FITC, Amsterdam</w:t>
+      </w:r>
+    </w:p>
+    <w:p>
+      <w:pPr>
+        <w:rPr>
+          <w:lang w:val="en-US"/>
+        </w:rPr>
+      </w:pPr>
+      <w:r>
+        <w:rPr>
+          <w:lang w:val="en-US"/>
+        </w:rPr>
+        <w:t xml:space="preserve">Sep 2011:   </w:t>
+      </w:r>
+      <w:proofErr w:type="spellStart"/>
+      <w:r>
+        <w:rPr>
+          <w:lang w:val="en-US"/>
+        </w:rPr>
+        <w:t>Realtime</w:t>
+      </w:r>
+      <w:proofErr w:type="spellEnd"/>
+      <w:r>
+        <w:rPr>
+          <w:lang w:val="en-US"/>
+        </w:rPr>
+        <w:t xml:space="preserve"> (Hard), Flash on the beach, Brighton</w:t>
+      </w:r>
+    </w:p>
+    <w:p>
+      <w:pPr>
+        <w:rPr>
+          <w:lang w:val="en-US"/>
+        </w:rPr>
+      </w:pPr>
+      <w:r>
+        <w:rPr>
+          <w:lang w:val="en-US"/>
+        </w:rPr>
+        <w:t xml:space="preserve">Apr 2011:    </w:t>
+      </w:r>
+      <w:proofErr w:type="spellStart"/>
+      <w:r>
+        <w:rPr>
+          <w:lang w:val="en-US"/>
+        </w:rPr>
+        <w:t>Realtime</w:t>
+      </w:r>
+      <w:proofErr w:type="spellEnd"/>
+      <w:r>
+        <w:rPr>
+          <w:lang w:val="en-US"/>
+        </w:rPr>
+        <w:t xml:space="preserve"> (Hard), Beyond </w:t>
+      </w:r>
+      <w:proofErr w:type="spellStart"/>
+      <w:r>
+        <w:rPr>
+          <w:lang w:val="en-US"/>
+        </w:rPr>
+        <w:t>Tellerand</w:t>
+      </w:r>
+      <w:proofErr w:type="spellEnd"/>
+      <w:r>
+        <w:rPr>
+          <w:lang w:val="en-US"/>
+        </w:rPr>
+        <w:t>, Köln</w:t>
+      </w:r>
+    </w:p>
+    <w:p>
+      <w:pPr>
+        <w:rPr>
+          <w:lang w:val="en-US"/>
+        </w:rPr>
+      </w:pPr>
+      <w:r>
+        <w:rPr>
+          <w:lang w:val="en-US"/>
+        </w:rPr>
+        <w:t xml:space="preserve">Feb 2011:   </w:t>
+      </w:r>
+      <w:proofErr w:type="spellStart"/>
+      <w:r>
+        <w:rPr>
+          <w:lang w:val="en-US"/>
+        </w:rPr>
+        <w:t>Realtime</w:t>
+      </w:r>
+      <w:proofErr w:type="spellEnd"/>
+      <w:r>
+        <w:rPr>
+          <w:lang w:val="en-US"/>
+        </w:rPr>
+        <w:t xml:space="preserve"> (Hard), FITC, Amsterdam</w:t>
+      </w:r>
+    </w:p>
+    <w:p>
+      <w:pPr>
+        <w:rPr>
+          <w:lang w:val="en-US"/>
+        </w:rPr>
+      </w:pPr>
+      <w:r>
+        <w:rPr>
+          <w:lang w:val="en-US"/>
+        </w:rPr>
+        <w:t xml:space="preserve">Nov 2010:   Triangle affairs, Adobe </w:t>
+      </w:r>
+      <w:proofErr w:type="spellStart"/>
+      <w:r>
+        <w:rPr>
+          <w:lang w:val="en-US"/>
+        </w:rPr>
+        <w:t>Usergroup</w:t>
+      </w:r>
+      <w:proofErr w:type="spellEnd"/>
+      <w:r>
+        <w:rPr>
+          <w:lang w:val="en-US"/>
+        </w:rPr>
+        <w:t>, Amsterdam</w:t>
+      </w:r>
+    </w:p>
+    <w:p>
+      <w:pPr>
+        <w:rPr>
+          <w:lang w:val="en-US"/>
+        </w:rPr>
+      </w:pPr>
+      <w:r>
+        <w:rPr>
+          <w:lang w:val="en-US"/>
+        </w:rPr>
+        <w:t>Sep 2010:   Triangle affairs, Flash on the beach, Brighton</w:t>
+      </w:r>
+    </w:p>
+    <w:p>
+      <w:pPr>
+        <w:rPr>
+          <w:lang w:val="en-US"/>
+        </w:rPr>
+      </w:pPr>
+      <w:r>
+        <w:rPr>
+          <w:lang w:val="en-US"/>
+        </w:rPr>
+        <w:t xml:space="preserve">Apr 2010:    </w:t>
+      </w:r>
+      <w:proofErr w:type="spellStart"/>
+      <w:r>
+        <w:rPr>
+          <w:lang w:val="en-US"/>
+        </w:rPr>
+        <w:t>Dreiecksbeziehungen</w:t>
       </w:r>
       <w:proofErr w:type="spellEnd"/>
       <w:r>
@@ -2556,80 +3081,322 @@
         <w:rPr>
           <w:lang w:val="en-US"/>
         </w:rPr>
-        <w:t>anyMotion</w:t>
-      </w:r>
-      <w:proofErr w:type="spellEnd"/>
-      <w:r>
-        <w:rPr>
-          <w:lang w:val="en-US"/>
-        </w:rPr>
-        <w:t xml:space="preserve"> Graphics.</w:t>
-      </w:r>
-    </w:p>
-    <w:p>
-      <w:pPr>
-        <w:rPr>
-          <w:lang w:val="en-US"/>
-        </w:rPr>
-      </w:pPr>
-      <w:r>
-        <w:rPr>
-          <w:lang w:val="en-US"/>
-        </w:rPr>
-        <w:t>Dec 2003 - Jul 2004: Senior Art Director, Euro RSCG.</w:t>
-      </w:r>
-    </w:p>
-    <w:p>
-      <w:pPr>
-        <w:rPr>
-          <w:lang w:val="en-US"/>
-        </w:rPr>
-      </w:pPr>
-    </w:p>
-    <w:p>
-      <w:pPr>
-        <w:rPr>
-          <w:lang w:val="en-US"/>
-        </w:rPr>
-      </w:pPr>
-    </w:p>
-    <w:p>
-      <w:pPr>
-        <w:rPr>
-          <w:lang w:val="en-US"/>
-        </w:rPr>
-      </w:pPr>
-      <w:r>
-        <w:rPr>
-          <w:lang w:val="en-US"/>
-        </w:rPr>
-        <w:t>Personal Work</w:t>
-      </w:r>
-    </w:p>
-    <w:p>
-      <w:pPr>
-        <w:rPr>
-          <w:lang w:val="en-US"/>
-        </w:rPr>
-      </w:pPr>
-      <w:r>
-        <w:rPr>
-          <w:lang w:val="en-US"/>
-        </w:rPr>
-        <w:t>Statement</w:t>
-      </w:r>
-    </w:p>
-    <w:p>
-      <w:pPr>
-        <w:rPr>
-          <w:lang w:val="en-US"/>
-        </w:rPr>
-      </w:pPr>
-      <w:r>
-        <w:rPr>
-          <w:lang w:val="en-US"/>
-        </w:rPr>
-        <w:t>I´m fascinated by all kinds of computer and game graphics, procedural driven</w:t>
+        <w:t>Flashforums</w:t>
+      </w:r>
+      <w:proofErr w:type="spellEnd"/>
+      <w:r>
+        <w:rPr>
+          <w:lang w:val="en-US"/>
+        </w:rPr>
+        <w:t xml:space="preserve"> </w:t>
+      </w:r>
+      <w:proofErr w:type="spellStart"/>
+      <w:r>
+        <w:rPr>
+          <w:lang w:val="en-US"/>
+        </w:rPr>
+        <w:t>Konferenz</w:t>
+      </w:r>
+      <w:proofErr w:type="spellEnd"/>
+      <w:r>
+        <w:rPr>
+          <w:lang w:val="en-US"/>
+        </w:rPr>
+        <w:t>, Köln</w:t>
+      </w:r>
+    </w:p>
+    <w:p>
+      <w:pPr>
+        <w:rPr>
+          <w:lang w:val="en-US"/>
+        </w:rPr>
+      </w:pPr>
+      <w:r>
+        <w:rPr>
+          <w:lang w:val="en-US"/>
+        </w:rPr>
+        <w:t>Feb 2010:   Triangle affairs, FITC, Amsterdam</w:t>
+      </w:r>
+    </w:p>
+    <w:p>
+      <w:pPr>
+        <w:rPr>
+          <w:lang w:val="en-US"/>
+        </w:rPr>
+      </w:pPr>
+      <w:r>
+        <w:rPr>
+          <w:lang w:val="en-US"/>
+        </w:rPr>
+        <w:t xml:space="preserve">Nov 2009:   Return of the blob, </w:t>
+      </w:r>
+      <w:proofErr w:type="spellStart"/>
+      <w:r>
+        <w:rPr>
+          <w:lang w:val="en-US"/>
+        </w:rPr>
+        <w:t>WebTech</w:t>
+      </w:r>
+      <w:proofErr w:type="spellEnd"/>
+      <w:r>
+        <w:rPr>
+          <w:lang w:val="en-US"/>
+        </w:rPr>
+        <w:t xml:space="preserve"> conference, Karlsruhe</w:t>
+      </w:r>
+    </w:p>
+    <w:p>
+      <w:pPr>
+        <w:rPr>
+          <w:lang w:val="en-US"/>
+        </w:rPr>
+      </w:pPr>
+      <w:r>
+        <w:rPr>
+          <w:lang w:val="en-US"/>
+        </w:rPr>
+        <w:t>Sep 2009:   Meta-Piece, Flash on the beach, Brighton</w:t>
+      </w:r>
+    </w:p>
+    <w:p>
+      <w:pPr>
+        <w:rPr>
+          <w:lang w:val="en-US"/>
+        </w:rPr>
+      </w:pPr>
+      <w:r>
+        <w:rPr>
+          <w:lang w:val="en-US"/>
+        </w:rPr>
+        <w:t xml:space="preserve">Apr 2009:    Return of the blob, </w:t>
+      </w:r>
+      <w:proofErr w:type="spellStart"/>
+      <w:r>
+        <w:rPr>
+          <w:lang w:val="en-US"/>
+        </w:rPr>
+        <w:t>Flashforums</w:t>
+      </w:r>
+      <w:proofErr w:type="spellEnd"/>
+      <w:r>
+        <w:rPr>
+          <w:lang w:val="en-US"/>
+        </w:rPr>
+        <w:t xml:space="preserve"> </w:t>
+      </w:r>
+      <w:proofErr w:type="spellStart"/>
+      <w:r>
+        <w:rPr>
+          <w:lang w:val="en-US"/>
+        </w:rPr>
+        <w:t>Konferenz</w:t>
+      </w:r>
+      <w:proofErr w:type="spellEnd"/>
+      <w:r>
+        <w:rPr>
+          <w:lang w:val="en-US"/>
+        </w:rPr>
+        <w:t>, Köln</w:t>
+      </w:r>
+    </w:p>
+    <w:p>
+      <w:pPr>
+        <w:rPr>
+          <w:lang w:val="en-US"/>
+        </w:rPr>
+      </w:pPr>
+    </w:p>
+    <w:p>
+      <w:pPr>
+        <w:rPr>
+          <w:lang w:val="en-US"/>
+        </w:rPr>
+      </w:pPr>
+      <w:r>
+        <w:rPr>
+          <w:lang w:val="en-US"/>
+        </w:rPr>
+        <w:t>Workshops</w:t>
+      </w:r>
+    </w:p>
+    <w:p>
+      <w:pPr>
+        <w:rPr>
+          <w:lang w:val="en-US"/>
+        </w:rPr>
+      </w:pPr>
+      <w:r>
+        <w:rPr>
+          <w:lang w:val="en-US"/>
+        </w:rPr>
+        <w:t xml:space="preserve">Jan 2012:   Advanced </w:t>
+      </w:r>
+      <w:proofErr w:type="spellStart"/>
+      <w:r>
+        <w:rPr>
+          <w:lang w:val="en-US"/>
+        </w:rPr>
+        <w:t>shaders</w:t>
+      </w:r>
+      <w:proofErr w:type="spellEnd"/>
+      <w:r>
+        <w:rPr>
+          <w:lang w:val="en-US"/>
+        </w:rPr>
+        <w:t xml:space="preserve">, Regart.NET </w:t>
+      </w:r>
+      <w:proofErr w:type="spellStart"/>
+      <w:r>
+        <w:rPr>
+          <w:lang w:val="en-US"/>
+        </w:rPr>
+        <w:t>Trainingscenter</w:t>
+      </w:r>
+      <w:proofErr w:type="spellEnd"/>
+      <w:r>
+        <w:rPr>
+          <w:lang w:val="en-US"/>
+        </w:rPr>
+        <w:t>, Paris</w:t>
+      </w:r>
+    </w:p>
+    <w:p>
+      <w:pPr>
+        <w:rPr>
+          <w:lang w:val="en-US"/>
+        </w:rPr>
+      </w:pPr>
+      <w:r>
+        <w:rPr>
+          <w:lang w:val="en-US"/>
+        </w:rPr>
+        <w:t xml:space="preserve">Sep 2011:  DAS EFX, Beyond </w:t>
+      </w:r>
+      <w:proofErr w:type="spellStart"/>
+      <w:r>
+        <w:rPr>
+          <w:lang w:val="en-US"/>
+        </w:rPr>
+        <w:t>Tellerand</w:t>
+      </w:r>
+      <w:proofErr w:type="spellEnd"/>
+      <w:r>
+        <w:rPr>
+          <w:lang w:val="en-US"/>
+        </w:rPr>
+        <w:t>, Köln</w:t>
+      </w:r>
+    </w:p>
+    <w:p>
+      <w:pPr>
+        <w:rPr>
+          <w:lang w:val="en-US"/>
+        </w:rPr>
+      </w:pPr>
+      <w:r>
+        <w:rPr>
+          <w:lang w:val="en-US"/>
+        </w:rPr>
+        <w:t xml:space="preserve">Mai 2009:   Bending pixels, </w:t>
+      </w:r>
+      <w:proofErr w:type="spellStart"/>
+      <w:r>
+        <w:rPr>
+          <w:lang w:val="en-US"/>
+        </w:rPr>
+        <w:t>Webinale</w:t>
+      </w:r>
+      <w:proofErr w:type="spellEnd"/>
+      <w:r>
+        <w:rPr>
+          <w:lang w:val="en-US"/>
+        </w:rPr>
+        <w:t>, Berlin</w:t>
+      </w:r>
+    </w:p>
+    <w:p>
+      <w:pPr>
+        <w:rPr>
+          <w:lang w:val="en-US"/>
+        </w:rPr>
+      </w:pPr>
+    </w:p>
+    <w:p>
+      <w:pPr>
+        <w:rPr>
+          <w:lang w:val="en-US"/>
+        </w:rPr>
+      </w:pPr>
+      <w:r>
+        <w:rPr>
+          <w:lang w:val="en-US"/>
+        </w:rPr>
+        <w:t>Game Releases</w:t>
+      </w:r>
+    </w:p>
+    <w:p>
+      <w:r>
+        <w:t>2000: Die Rache der Moorhühner, Tradeland</w:t>
+      </w:r>
+    </w:p>
+    <w:p>
+      <w:r>
+        <w:t>1998: Metalizer, Greenwoord Entertainment Software</w:t>
+      </w:r>
+    </w:p>
+    <w:p>
+      <w:pPr>
+        <w:rPr>
+          <w:lang w:val="en-US"/>
+        </w:rPr>
+      </w:pPr>
+      <w:r>
+        <w:rPr>
+          <w:lang w:val="en-US"/>
+        </w:rPr>
+        <w:lastRenderedPageBreak/>
+        <w:t xml:space="preserve">1997: D.O.G - Fight for your life, </w:t>
+      </w:r>
+      <w:proofErr w:type="spellStart"/>
+      <w:r>
+        <w:rPr>
+          <w:lang w:val="en-US"/>
+        </w:rPr>
+        <w:t>Funsoft</w:t>
+      </w:r>
+      <w:proofErr w:type="spellEnd"/>
+    </w:p>
+    <w:p>
+      <w:pPr>
+        <w:rPr>
+          <w:lang w:val="en-US"/>
+        </w:rPr>
+      </w:pPr>
+    </w:p>
+    <w:p>
+      <w:pPr>
+        <w:rPr>
+          <w:lang w:val="en-US"/>
+        </w:rPr>
+      </w:pPr>
+      <w:r>
+        <w:rPr>
+          <w:lang w:val="en-US"/>
+        </w:rPr>
+        <w:t>Contact me</w:t>
+      </w:r>
+    </w:p>
+    <w:p>
+      <w:pPr>
+        <w:rPr>
+          <w:lang w:val="en-US"/>
+        </w:rPr>
+      </w:pPr>
+      <w:r>
+        <w:rPr>
+          <w:lang w:val="en-US"/>
+        </w:rPr>
+        <w:t>Please contact me about any projects, collaborations, commissions or</w:t>
       </w:r>
     </w:p>
     <w:p>
@@ -2643,744 +3410,15 @@
         <w:rPr>
           <w:lang w:val="en-US"/>
         </w:rPr>
-        <w:t>and</w:t>
+        <w:t>exhibitions</w:t>
       </w:r>
       <w:proofErr w:type="gramEnd"/>
       <w:r>
         <w:rPr>
           <w:lang w:val="en-US"/>
         </w:rPr>
-        <w:t xml:space="preserve"> generative art, interactive design and digital beauty - which all together are</w:t>
-      </w:r>
-    </w:p>
-    <w:p>
-      <w:pPr>
-        <w:rPr>
-          <w:lang w:val="en-US"/>
-        </w:rPr>
-      </w:pPr>
-      <w:proofErr w:type="gramStart"/>
-      <w:r>
-        <w:rPr>
-          <w:lang w:val="en-US"/>
-        </w:rPr>
-        <w:t>the</w:t>
-      </w:r>
-      <w:proofErr w:type="gramEnd"/>
-      <w:r>
-        <w:rPr>
-          <w:lang w:val="en-US"/>
-        </w:rPr>
-        <w:t xml:space="preserve"> results of simple mathematical or algorithmic processes. For me, my creative</w:t>
-      </w:r>
-    </w:p>
-    <w:p>
-      <w:pPr>
-        <w:rPr>
-          <w:lang w:val="en-US"/>
-        </w:rPr>
-      </w:pPr>
-      <w:proofErr w:type="gramStart"/>
-      <w:r>
-        <w:rPr>
-          <w:lang w:val="en-US"/>
-        </w:rPr>
-        <w:t>process</w:t>
-      </w:r>
-      <w:proofErr w:type="gramEnd"/>
-      <w:r>
-        <w:rPr>
-          <w:lang w:val="en-US"/>
-        </w:rPr>
-        <w:t xml:space="preserve"> is writing my own software, programs and scripts to play, explore, experiment</w:t>
-      </w:r>
-    </w:p>
-    <w:p>
-      <w:pPr>
-        <w:rPr>
-          <w:lang w:val="en-US"/>
-        </w:rPr>
-      </w:pPr>
-      <w:proofErr w:type="gramStart"/>
-      <w:r>
-        <w:rPr>
-          <w:lang w:val="en-US"/>
-        </w:rPr>
-        <w:t>and</w:t>
-      </w:r>
-      <w:proofErr w:type="gramEnd"/>
-      <w:r>
-        <w:rPr>
-          <w:lang w:val="en-US"/>
-        </w:rPr>
-        <w:t xml:space="preserve"> generate beauty with code and numbers.</w:t>
-      </w:r>
-    </w:p>
-    <w:p>
-      <w:pPr>
-        <w:rPr>
-          <w:lang w:val="en-US"/>
-        </w:rPr>
-      </w:pPr>
-    </w:p>
-    <w:p>
-      <w:pPr>
-        <w:rPr>
-          <w:lang w:val="en-US"/>
-        </w:rPr>
-      </w:pPr>
-      <w:r>
-        <w:rPr>
-          <w:lang w:val="en-US"/>
-        </w:rPr>
-        <w:t>My passion I´m focusing on is the aesthetics and methodology of digital created fluids like water and such.</w:t>
-      </w:r>
-    </w:p>
-    <w:p>
-      <w:pPr>
-        <w:rPr>
-          <w:lang w:val="en-US"/>
-        </w:rPr>
-      </w:pPr>
-    </w:p>
-    <w:p>
-      <w:pPr>
-        <w:rPr>
-          <w:lang w:val="en-US"/>
-        </w:rPr>
-      </w:pPr>
-    </w:p>
-    <w:p>
-      <w:pPr>
-        <w:rPr>
-          <w:lang w:val="en-US"/>
-        </w:rPr>
-      </w:pPr>
-      <w:r>
-        <w:rPr>
-          <w:lang w:val="en-US"/>
-        </w:rPr>
-        <w:t>Interviews, book &amp; magazine contributions</w:t>
-      </w:r>
-    </w:p>
-    <w:p>
-      <w:pPr>
-        <w:rPr>
-          <w:lang w:val="en-US"/>
-        </w:rPr>
-      </w:pPr>
-      <w:r>
-        <w:rPr>
-          <w:lang w:val="en-US"/>
-        </w:rPr>
-        <w:t>Sept 2011: Page magazine</w:t>
-      </w:r>
-    </w:p>
-    <w:p>
-      <w:pPr>
-        <w:rPr>
-          <w:lang w:val="en-US"/>
-        </w:rPr>
-      </w:pPr>
-      <w:r>
-        <w:rPr>
-          <w:lang w:val="en-US"/>
-        </w:rPr>
-        <w:t>Mai 2007 - Jun 2010: Create or die magazine</w:t>
-      </w:r>
-    </w:p>
-    <w:p>
-      <w:pPr>
-        <w:rPr>
-          <w:lang w:val="en-US"/>
-        </w:rPr>
-      </w:pPr>
-      <w:r>
-        <w:rPr>
-          <w:lang w:val="en-US"/>
-        </w:rPr>
-        <w:t>Feb 2007:  Visual-X magazine</w:t>
-      </w:r>
-    </w:p>
-    <w:p>
-      <w:pPr>
-        <w:rPr>
-          <w:lang w:val="en-US"/>
-        </w:rPr>
-      </w:pPr>
-    </w:p>
-    <w:p>
-      <w:pPr>
-        <w:rPr>
-          <w:lang w:val="en-US"/>
-        </w:rPr>
-      </w:pPr>
-      <w:r>
-        <w:rPr>
-          <w:lang w:val="en-US"/>
-        </w:rPr>
-        <w:t>Talks</w:t>
-      </w:r>
-    </w:p>
-    <w:p>
-      <w:pPr>
-        <w:rPr>
-          <w:lang w:val="en-US"/>
-        </w:rPr>
-      </w:pPr>
-      <w:r>
-        <w:rPr>
-          <w:lang w:val="en-US"/>
-        </w:rPr>
-        <w:t>Sep 2012:   Highly Illogical, Reasons to be Creative, Brighton</w:t>
-      </w:r>
-    </w:p>
-    <w:p>
-      <w:pPr>
-        <w:rPr>
-          <w:lang w:val="en-US"/>
-        </w:rPr>
-      </w:pPr>
-      <w:r>
-        <w:rPr>
-          <w:lang w:val="en-US"/>
-        </w:rPr>
-        <w:t xml:space="preserve">Apr 2012:    Highly Illogical, Beyond </w:t>
-      </w:r>
-      <w:proofErr w:type="spellStart"/>
-      <w:r>
-        <w:rPr>
-          <w:lang w:val="en-US"/>
-        </w:rPr>
-        <w:t>Tellerand</w:t>
-      </w:r>
-      <w:proofErr w:type="spellEnd"/>
-      <w:r>
-        <w:rPr>
-          <w:lang w:val="en-US"/>
-        </w:rPr>
-        <w:t>, Köln</w:t>
-      </w:r>
-    </w:p>
-    <w:p>
-      <w:pPr>
-        <w:rPr>
-          <w:lang w:val="en-US"/>
-        </w:rPr>
-      </w:pPr>
-      <w:r>
-        <w:rPr>
-          <w:lang w:val="en-US"/>
-        </w:rPr>
-        <w:t>Feb 2012:   Highly Illogical, FITC, Amsterdam</w:t>
-      </w:r>
-    </w:p>
-    <w:p>
-      <w:pPr>
-        <w:rPr>
-          <w:lang w:val="en-US"/>
-        </w:rPr>
-      </w:pPr>
-      <w:r>
-        <w:rPr>
-          <w:lang w:val="en-US"/>
-        </w:rPr>
-        <w:t xml:space="preserve">Sep 2011:   </w:t>
-      </w:r>
-      <w:proofErr w:type="spellStart"/>
-      <w:r>
-        <w:rPr>
-          <w:lang w:val="en-US"/>
-        </w:rPr>
-        <w:t>Realtime</w:t>
-      </w:r>
-      <w:proofErr w:type="spellEnd"/>
-      <w:r>
-        <w:rPr>
-          <w:lang w:val="en-US"/>
-        </w:rPr>
-        <w:t xml:space="preserve"> (Hard), Flash on the beach, Brighton</w:t>
-      </w:r>
-    </w:p>
-    <w:p>
-      <w:pPr>
-        <w:rPr>
-          <w:lang w:val="en-US"/>
-        </w:rPr>
-      </w:pPr>
-      <w:r>
-        <w:rPr>
-          <w:lang w:val="en-US"/>
-        </w:rPr>
-        <w:t xml:space="preserve">Apr 2011:    </w:t>
-      </w:r>
-      <w:proofErr w:type="spellStart"/>
-      <w:r>
-        <w:rPr>
-          <w:lang w:val="en-US"/>
-        </w:rPr>
-        <w:t>Realtime</w:t>
-      </w:r>
-      <w:proofErr w:type="spellEnd"/>
-      <w:r>
-        <w:rPr>
-          <w:lang w:val="en-US"/>
-        </w:rPr>
-        <w:t xml:space="preserve"> (Hard), Beyond </w:t>
-      </w:r>
-      <w:proofErr w:type="spellStart"/>
-      <w:r>
-        <w:rPr>
-          <w:lang w:val="en-US"/>
-        </w:rPr>
-        <w:t>Tellerand</w:t>
-      </w:r>
-      <w:proofErr w:type="spellEnd"/>
-      <w:r>
-        <w:rPr>
-          <w:lang w:val="en-US"/>
-        </w:rPr>
-        <w:t>, Köln</w:t>
-      </w:r>
-    </w:p>
-    <w:p>
-      <w:pPr>
-        <w:rPr>
-          <w:lang w:val="en-US"/>
-        </w:rPr>
-      </w:pPr>
-      <w:r>
-        <w:rPr>
-          <w:lang w:val="en-US"/>
-        </w:rPr>
-        <w:t xml:space="preserve">Feb 2011:   </w:t>
-      </w:r>
-      <w:proofErr w:type="spellStart"/>
-      <w:r>
-        <w:rPr>
-          <w:lang w:val="en-US"/>
-        </w:rPr>
-        <w:t>Realtime</w:t>
-      </w:r>
-      <w:proofErr w:type="spellEnd"/>
-      <w:r>
-        <w:rPr>
-          <w:lang w:val="en-US"/>
-        </w:rPr>
-        <w:t xml:space="preserve"> (Hard), FITC, Amsterdam</w:t>
-      </w:r>
-    </w:p>
-    <w:p>
-      <w:pPr>
-        <w:rPr>
-          <w:lang w:val="en-US"/>
-        </w:rPr>
-      </w:pPr>
-      <w:r>
-        <w:rPr>
-          <w:lang w:val="en-US"/>
-        </w:rPr>
-        <w:t xml:space="preserve">Nov 2010:   Triangle affairs, Adobe </w:t>
-      </w:r>
-      <w:proofErr w:type="spellStart"/>
-      <w:r>
-        <w:rPr>
-          <w:lang w:val="en-US"/>
-        </w:rPr>
-        <w:t>Usergroup</w:t>
-      </w:r>
-      <w:proofErr w:type="spellEnd"/>
-      <w:r>
-        <w:rPr>
-          <w:lang w:val="en-US"/>
-        </w:rPr>
-        <w:t>, Amsterdam</w:t>
-      </w:r>
-    </w:p>
-    <w:p>
-      <w:pPr>
-        <w:rPr>
-          <w:lang w:val="en-US"/>
-        </w:rPr>
-      </w:pPr>
-      <w:r>
-        <w:rPr>
-          <w:lang w:val="en-US"/>
-        </w:rPr>
-        <w:t>Sep 2010:   Triangle affairs, Flash on the beach, Brighton</w:t>
-      </w:r>
-    </w:p>
-    <w:p>
-      <w:pPr>
-        <w:rPr>
-          <w:lang w:val="en-US"/>
-        </w:rPr>
-      </w:pPr>
-      <w:r>
-        <w:rPr>
-          <w:lang w:val="en-US"/>
-        </w:rPr>
-        <w:t xml:space="preserve">Apr 2010:    </w:t>
-      </w:r>
-      <w:proofErr w:type="spellStart"/>
-      <w:r>
-        <w:rPr>
-          <w:lang w:val="en-US"/>
-        </w:rPr>
-        <w:t>Dreiecksbeziehungen</w:t>
-      </w:r>
-      <w:proofErr w:type="spellEnd"/>
-      <w:r>
-        <w:rPr>
-          <w:lang w:val="en-US"/>
-        </w:rPr>
-        <w:t xml:space="preserve">, </w:t>
-      </w:r>
-      <w:proofErr w:type="spellStart"/>
-      <w:r>
-        <w:rPr>
-          <w:lang w:val="en-US"/>
-        </w:rPr>
-        <w:t>Flashforums</w:t>
-      </w:r>
-      <w:proofErr w:type="spellEnd"/>
-      <w:r>
-        <w:rPr>
-          <w:lang w:val="en-US"/>
-        </w:rPr>
-        <w:t xml:space="preserve"> </w:t>
-      </w:r>
-      <w:proofErr w:type="spellStart"/>
-      <w:r>
-        <w:rPr>
-          <w:lang w:val="en-US"/>
-        </w:rPr>
-        <w:t>Konferenz</w:t>
-      </w:r>
-      <w:proofErr w:type="spellEnd"/>
-      <w:r>
-        <w:rPr>
-          <w:lang w:val="en-US"/>
-        </w:rPr>
-        <w:t>, Köln</w:t>
-      </w:r>
-    </w:p>
-    <w:p>
-      <w:pPr>
-        <w:rPr>
-          <w:lang w:val="en-US"/>
-        </w:rPr>
-      </w:pPr>
-      <w:r>
-        <w:rPr>
-          <w:lang w:val="en-US"/>
-        </w:rPr>
-        <w:t>Feb 2010:   Triangle affairs, FITC, Amsterdam</w:t>
-      </w:r>
-    </w:p>
-    <w:p>
-      <w:pPr>
-        <w:rPr>
-          <w:lang w:val="en-US"/>
-        </w:rPr>
-      </w:pPr>
-      <w:r>
-        <w:rPr>
-          <w:lang w:val="en-US"/>
-        </w:rPr>
-        <w:t xml:space="preserve">Nov 2009:   Return of the blob, </w:t>
-      </w:r>
-      <w:proofErr w:type="spellStart"/>
-      <w:r>
-        <w:rPr>
-          <w:lang w:val="en-US"/>
-        </w:rPr>
-        <w:t>WebTech</w:t>
-      </w:r>
-      <w:proofErr w:type="spellEnd"/>
-      <w:r>
-        <w:rPr>
-          <w:lang w:val="en-US"/>
-        </w:rPr>
-        <w:t xml:space="preserve"> conference, Karlsruhe</w:t>
-      </w:r>
-    </w:p>
-    <w:p>
-      <w:pPr>
-        <w:rPr>
-          <w:lang w:val="en-US"/>
-        </w:rPr>
-      </w:pPr>
-      <w:r>
-        <w:rPr>
-          <w:lang w:val="en-US"/>
-        </w:rPr>
-        <w:t>Sep 2009:   Meta-Piece, Flash on the beach, Brighton</w:t>
-      </w:r>
-    </w:p>
-    <w:p>
-      <w:pPr>
-        <w:rPr>
-          <w:lang w:val="en-US"/>
-        </w:rPr>
-      </w:pPr>
-      <w:r>
-        <w:rPr>
-          <w:lang w:val="en-US"/>
-        </w:rPr>
-        <w:t xml:space="preserve">Apr 2009:    Return of the blob, </w:t>
-      </w:r>
-      <w:proofErr w:type="spellStart"/>
-      <w:r>
-        <w:rPr>
-          <w:lang w:val="en-US"/>
-        </w:rPr>
-        <w:t>Flashforums</w:t>
-      </w:r>
-      <w:proofErr w:type="spellEnd"/>
-      <w:r>
-        <w:rPr>
-          <w:lang w:val="en-US"/>
-        </w:rPr>
-        <w:t xml:space="preserve"> </w:t>
-      </w:r>
-      <w:proofErr w:type="spellStart"/>
-      <w:r>
-        <w:rPr>
-          <w:lang w:val="en-US"/>
-        </w:rPr>
-        <w:t>Konferenz</w:t>
-      </w:r>
-      <w:proofErr w:type="spellEnd"/>
-      <w:r>
-        <w:rPr>
-          <w:lang w:val="en-US"/>
-        </w:rPr>
-        <w:t>, Köln</w:t>
-      </w:r>
-    </w:p>
-    <w:p>
-      <w:pPr>
-        <w:rPr>
-          <w:lang w:val="en-US"/>
-        </w:rPr>
-      </w:pPr>
-    </w:p>
-    <w:p>
-      <w:pPr>
-        <w:rPr>
-          <w:lang w:val="en-US"/>
-        </w:rPr>
-      </w:pPr>
-      <w:r>
-        <w:rPr>
-          <w:lang w:val="en-US"/>
-        </w:rPr>
-        <w:t>Workshops</w:t>
-      </w:r>
-    </w:p>
-    <w:p>
-      <w:pPr>
-        <w:rPr>
-          <w:lang w:val="en-US"/>
-        </w:rPr>
-      </w:pPr>
-      <w:r>
-        <w:rPr>
-          <w:lang w:val="en-US"/>
-        </w:rPr>
-        <w:t xml:space="preserve">Jan 2012:   Advanced </w:t>
-      </w:r>
-      <w:proofErr w:type="spellStart"/>
-      <w:r>
-        <w:rPr>
-          <w:lang w:val="en-US"/>
-        </w:rPr>
-        <w:t>shaders</w:t>
-      </w:r>
-      <w:proofErr w:type="spellEnd"/>
-      <w:r>
-        <w:rPr>
-          <w:lang w:val="en-US"/>
-        </w:rPr>
-        <w:t xml:space="preserve">, Regart.NET </w:t>
-      </w:r>
-      <w:proofErr w:type="spellStart"/>
-      <w:r>
-        <w:rPr>
-          <w:lang w:val="en-US"/>
-        </w:rPr>
-        <w:t>Trainingscenter</w:t>
-      </w:r>
-      <w:proofErr w:type="spellEnd"/>
-      <w:r>
-        <w:rPr>
-          <w:lang w:val="en-US"/>
-        </w:rPr>
-        <w:t>, Paris</w:t>
-      </w:r>
-    </w:p>
-    <w:p>
-      <w:pPr>
-        <w:rPr>
-          <w:lang w:val="en-US"/>
-        </w:rPr>
-      </w:pPr>
-      <w:r>
-        <w:rPr>
-          <w:lang w:val="en-US"/>
-        </w:rPr>
-        <w:t xml:space="preserve">Sep 2011:  DAS EFX, Beyond </w:t>
-      </w:r>
-      <w:proofErr w:type="spellStart"/>
-      <w:r>
-        <w:rPr>
-          <w:lang w:val="en-US"/>
-        </w:rPr>
-        <w:t>Tellerand</w:t>
-      </w:r>
-      <w:proofErr w:type="spellEnd"/>
-      <w:r>
-        <w:rPr>
-          <w:lang w:val="en-US"/>
-        </w:rPr>
-        <w:t>, Köln</w:t>
-      </w:r>
-    </w:p>
-    <w:p>
-      <w:pPr>
-        <w:rPr>
-          <w:lang w:val="en-US"/>
-        </w:rPr>
-      </w:pPr>
-      <w:r>
-        <w:rPr>
-          <w:lang w:val="en-US"/>
-        </w:rPr>
-        <w:t xml:space="preserve">Mai 2009:   Bending pixels, </w:t>
-      </w:r>
-      <w:proofErr w:type="spellStart"/>
-      <w:r>
-        <w:rPr>
-          <w:lang w:val="en-US"/>
-        </w:rPr>
-        <w:t>Webinale</w:t>
-      </w:r>
-      <w:proofErr w:type="spellEnd"/>
-      <w:r>
-        <w:rPr>
-          <w:lang w:val="en-US"/>
-        </w:rPr>
-        <w:t>, Berlin</w:t>
-      </w:r>
-    </w:p>
-    <w:p>
-      <w:pPr>
-        <w:rPr>
-          <w:lang w:val="en-US"/>
-        </w:rPr>
-      </w:pPr>
-    </w:p>
-    <w:p>
-      <w:pPr>
-        <w:rPr>
-          <w:lang w:val="en-US"/>
-        </w:rPr>
-      </w:pPr>
-      <w:r>
-        <w:rPr>
-          <w:lang w:val="en-US"/>
-        </w:rPr>
-        <w:t>Game Releases</w:t>
-      </w:r>
-    </w:p>
-    <w:p>
-      <w:r>
-        <w:t>2000: Die Rache der Moorhühner, Tradeland</w:t>
-      </w:r>
-    </w:p>
-    <w:p>
-      <w:r>
-        <w:t>1998: Metalizer, Greenwoord Entertainment Software</w:t>
-      </w:r>
-    </w:p>
-    <w:p>
-      <w:pPr>
-        <w:rPr>
-          <w:lang w:val="en-US"/>
-        </w:rPr>
-      </w:pPr>
-      <w:r>
-        <w:rPr>
-          <w:lang w:val="en-US"/>
-        </w:rPr>
-        <w:t xml:space="preserve">1997: D.O.G - Fight for your life, </w:t>
-      </w:r>
-      <w:proofErr w:type="spellStart"/>
-      <w:r>
-        <w:rPr>
-          <w:lang w:val="en-US"/>
-        </w:rPr>
-        <w:t>Funsoft</w:t>
-      </w:r>
-      <w:proofErr w:type="spellEnd"/>
-    </w:p>
-    <w:p>
-      <w:pPr>
-        <w:rPr>
-          <w:lang w:val="en-US"/>
-        </w:rPr>
-      </w:pPr>
-    </w:p>
-    <w:p>
-      <w:pPr>
-        <w:rPr>
-          <w:lang w:val="en-US"/>
-        </w:rPr>
-      </w:pPr>
-      <w:r>
-        <w:rPr>
-          <w:lang w:val="en-US"/>
-        </w:rPr>
-        <w:t>Contact me</w:t>
-      </w:r>
-    </w:p>
-    <w:p>
-      <w:pPr>
-        <w:rPr>
-          <w:lang w:val="en-US"/>
-        </w:rPr>
-      </w:pPr>
-      <w:r>
-        <w:rPr>
-          <w:lang w:val="en-US"/>
-        </w:rPr>
-        <w:lastRenderedPageBreak/>
-        <w:t>Please contact me about any projects, collaborations, commissions or</w:t>
-      </w:r>
-    </w:p>
-    <w:p>
-      <w:pPr>
-        <w:rPr>
-          <w:lang w:val="en-US"/>
-        </w:rPr>
-      </w:pPr>
-      <w:proofErr w:type="gramStart"/>
-      <w:r>
-        <w:rPr>
-          <w:lang w:val="en-US"/>
-        </w:rPr>
-        <w:t>exhibitions</w:t>
-      </w:r>
-      <w:proofErr w:type="gramEnd"/>
-      <w:r>
-        <w:rPr>
-          <w:lang w:val="en-US"/>
-        </w:rPr>
         <w:t>, or even just to say hello!</w:t>
       </w:r>
-      <w:bookmarkStart w:id="0" w:name="_GoBack"/>
-      <w:bookmarkEnd w:id="0"/>
     </w:p>
     <w:p>
       <w:pPr>

</xml_diff>